<commit_message>
add readme and push update to the project report
</commit_message>
<xml_diff>
--- a/agent/report.docx
+++ b/agent/report.docx
@@ -121,7 +121,7 @@
           <w:rFonts w:ascii="Times New Roman" w:eastAsia="Times New Roman" w:hAnsi="Times New Roman" w:cs="Times New Roman"/>
           <w:color w:val="auto"/>
         </w:rPr>
-        <w:t>t</w:t>
+        <w:t>T</w:t>
       </w:r>
       <w:r>
         <w:rPr>
@@ -129,6 +129,13 @@
           <w:color w:val="auto"/>
         </w:rPr>
         <w:t>able</w:t>
+      </w:r>
+      <w:r>
+        <w:rPr>
+          <w:rFonts w:ascii="Times New Roman" w:eastAsia="Times New Roman" w:hAnsi="Times New Roman" w:cs="Times New Roman"/>
+          <w:color w:val="auto"/>
+        </w:rPr>
+        <w:t xml:space="preserve"> (AB Agent With Cache)</w:t>
       </w:r>
     </w:p>
     <w:p>
@@ -1197,7 +1204,6 @@
           <w:sz w:val="22"/>
           <w:szCs w:val="22"/>
         </w:rPr>
-        <w:lastRenderedPageBreak/>
         <w:t>The transposition table is a dictionary where the key is the Zobrist Hash of the board’s position. Each entry of the table consists of:</w:t>
       </w:r>
     </w:p>
@@ -1218,10 +1224,20 @@
       <w:r>
         <w:rPr>
           <w:rFonts w:ascii="Times New Roman" w:eastAsia="Times New Roman" w:hAnsi="Times New Roman" w:cs="Times New Roman"/>
-          <w:sz w:val="22"/>
-          <w:szCs w:val="22"/>
-        </w:rPr>
-        <w:t xml:space="preserve">Depth: The current depth of which </w:t>
+          <w:b/>
+          <w:bCs/>
+          <w:sz w:val="22"/>
+          <w:szCs w:val="22"/>
+        </w:rPr>
+        <w:t>Depth</w:t>
+      </w:r>
+      <w:r>
+        <w:rPr>
+          <w:rFonts w:ascii="Times New Roman" w:eastAsia="Times New Roman" w:hAnsi="Times New Roman" w:cs="Times New Roman"/>
+          <w:sz w:val="22"/>
+          <w:szCs w:val="22"/>
+        </w:rPr>
+        <w:t xml:space="preserve">: The depth of which </w:t>
       </w:r>
       <w:r>
         <w:rPr>
@@ -1265,6 +1281,8 @@
       <w:r>
         <w:rPr>
           <w:rFonts w:ascii="Times New Roman" w:eastAsia="Times New Roman" w:hAnsi="Times New Roman" w:cs="Times New Roman"/>
+          <w:b/>
+          <w:bCs/>
           <w:sz w:val="22"/>
           <w:szCs w:val="22"/>
         </w:rPr>
@@ -1368,10 +1386,20 @@
       <w:r>
         <w:rPr>
           <w:rFonts w:ascii="Times New Roman" w:eastAsia="Times New Roman" w:hAnsi="Times New Roman" w:cs="Times New Roman"/>
-          <w:sz w:val="22"/>
-          <w:szCs w:val="22"/>
-        </w:rPr>
-        <w:t xml:space="preserve">Best move: The best move that caused the beta cutoff. This aids </w:t>
+          <w:b/>
+          <w:bCs/>
+          <w:sz w:val="22"/>
+          <w:szCs w:val="22"/>
+        </w:rPr>
+        <w:t>Best move</w:t>
+      </w:r>
+      <w:r>
+        <w:rPr>
+          <w:rFonts w:ascii="Times New Roman" w:eastAsia="Times New Roman" w:hAnsi="Times New Roman" w:cs="Times New Roman"/>
+          <w:sz w:val="22"/>
+          <w:szCs w:val="22"/>
+        </w:rPr>
+        <w:t xml:space="preserve">: The best move that caused the beta cutoff. This aids </w:t>
       </w:r>
       <w:r>
         <w:rPr>
@@ -1407,10 +1435,20 @@
       <w:r>
         <w:rPr>
           <w:rFonts w:ascii="Times New Roman" w:eastAsia="Times New Roman" w:hAnsi="Times New Roman" w:cs="Times New Roman"/>
-          <w:sz w:val="22"/>
-          <w:szCs w:val="22"/>
-        </w:rPr>
-        <w:t xml:space="preserve">Flag: The entry’s flag which helps identify if the value stored is </w:t>
+          <w:b/>
+          <w:bCs/>
+          <w:sz w:val="22"/>
+          <w:szCs w:val="22"/>
+        </w:rPr>
+        <w:t>Flag</w:t>
+      </w:r>
+      <w:r>
+        <w:rPr>
+          <w:rFonts w:ascii="Times New Roman" w:eastAsia="Times New Roman" w:hAnsi="Times New Roman" w:cs="Times New Roman"/>
+          <w:sz w:val="22"/>
+          <w:szCs w:val="22"/>
+        </w:rPr>
+        <w:t xml:space="preserve">: The entry’s flag which helps identify if the value stored is </w:t>
       </w:r>
       <w:r>
         <w:rPr>
@@ -1457,6 +1495,7 @@
           <w:sz w:val="22"/>
           <w:szCs w:val="22"/>
         </w:rPr>
+        <w:lastRenderedPageBreak/>
         <w:t xml:space="preserve">To create the table, we need a table </w:t>
       </w:r>
       <w:r>
@@ -1834,15 +1873,7 @@
           <w:sz w:val="22"/>
           <w:szCs w:val="22"/>
         </w:rPr>
-        <w:t xml:space="preserve">every state of the board. In </w:t>
-      </w:r>
-      <w:r>
-        <w:rPr>
-          <w:rFonts w:ascii="Times New Roman" w:eastAsia="Times New Roman" w:hAnsi="Times New Roman" w:cs="Times New Roman"/>
-          <w:sz w:val="22"/>
-          <w:szCs w:val="22"/>
-        </w:rPr>
-        <w:t xml:space="preserve">fact, </w:t>
+        <w:t xml:space="preserve">every state of the board. In fact, </w:t>
       </w:r>
       <w:r>
         <w:rPr>
@@ -2172,7 +2203,15 @@
           <w:sz w:val="22"/>
           <w:szCs w:val="22"/>
         </w:rPr>
-        <w:t>h are the result of the alpha beta pruning searching</w:t>
+        <w:t xml:space="preserve">h are the result of the alpha beta pruning </w:t>
+      </w:r>
+      <w:r>
+        <w:rPr>
+          <w:rFonts w:ascii="Times New Roman" w:eastAsia="Times New Roman" w:hAnsi="Times New Roman" w:cs="Times New Roman"/>
+          <w:sz w:val="22"/>
+          <w:szCs w:val="22"/>
+        </w:rPr>
+        <w:t>searching</w:t>
       </w:r>
       <w:r>
         <w:rPr>
@@ -2986,7 +3025,17 @@
           <w:szCs w:val="22"/>
           <w:lang w:val="en-AU"/>
         </w:rPr>
-        <w:t xml:space="preserve">Minimax Algorithm requires a good evaluation of the game board. We decided to use an 8x8 matrix, each representing the positional weight for each frog. The matrix will start with the starting row, which all have positional weight as 0 because </w:t>
+        <w:t xml:space="preserve">Minimax Algorithm requires a good evaluation of the game board. We decided to use an 8x8 matrix, </w:t>
+      </w:r>
+      <w:r>
+        <w:rPr>
+          <w:rFonts w:ascii="Times New Roman" w:eastAsia="Times New Roman" w:hAnsi="Times New Roman" w:cs="Times New Roman"/>
+          <w:sz w:val="22"/>
+          <w:szCs w:val="22"/>
+          <w:lang w:val="en-AU"/>
+        </w:rPr>
+        <w:lastRenderedPageBreak/>
+        <w:t xml:space="preserve">each representing the positional weight for each frog. The matrix will start with the starting row, which all have positional weight as 0 because </w:t>
       </w:r>
       <w:r>
         <w:rPr>
@@ -3004,17 +3053,7 @@
           <w:szCs w:val="22"/>
           <w:lang w:val="en-AU"/>
         </w:rPr>
-        <w:t xml:space="preserve"> their start position. </w:t>
-      </w:r>
-      <w:r>
-        <w:rPr>
-          <w:rFonts w:ascii="Times New Roman" w:eastAsia="Times New Roman" w:hAnsi="Times New Roman" w:cs="Times New Roman"/>
-          <w:sz w:val="22"/>
-          <w:szCs w:val="22"/>
-          <w:lang w:val="en-AU"/>
-        </w:rPr>
-        <w:lastRenderedPageBreak/>
-        <w:t xml:space="preserve">Then the weight is further increased to make the agent know that they should focus on getting to the other side of the board. </w:t>
+        <w:t xml:space="preserve"> their start position. Then the weight is further increased to make the agent know that they should focus on getting to the other side of the board. </w:t>
       </w:r>
     </w:p>
     <w:p>
@@ -3112,7 +3151,7 @@
                                 <w:sz w:val="16"/>
                                 <w:szCs w:val="16"/>
                               </w:rPr>
-                              <w:t>2</w:t>
+                              <w:t>1</w:t>
                             </w:r>
                             <w:r>
                               <w:rPr>
@@ -3212,7 +3251,7 @@
                           <w:sz w:val="16"/>
                           <w:szCs w:val="16"/>
                         </w:rPr>
-                        <w:t>2</w:t>
+                        <w:t>1</w:t>
                       </w:r>
                       <w:r>
                         <w:rPr>
@@ -3348,7 +3387,7 @@
           <w:sz w:val="16"/>
           <w:szCs w:val="16"/>
         </w:rPr>
-        <w:t>1</w:t>
+        <w:t>2</w:t>
       </w:r>
       <w:r>
         <w:rPr>
@@ -4065,7 +4104,16 @@
           <w:szCs w:val="22"/>
           <w:lang w:val="en-AU"/>
         </w:rPr>
-        <w:t xml:space="preserve"> has not reached the destination </w:t>
+        <w:t xml:space="preserve"> has not </w:t>
+      </w:r>
+      <w:r>
+        <w:rPr>
+          <w:rFonts w:ascii="Times New Roman" w:eastAsia="Times New Roman" w:hAnsi="Times New Roman" w:cs="Times New Roman"/>
+          <w:sz w:val="22"/>
+          <w:szCs w:val="22"/>
+          <w:lang w:val="en-AU"/>
+        </w:rPr>
+        <w:t xml:space="preserve">reached the destination </w:t>
       </w:r>
       <w:r>
         <w:rPr>
@@ -4567,7 +4615,16 @@
           <w:sz w:val="22"/>
           <w:szCs w:val="22"/>
         </w:rPr>
-        <w:t>The information collected includes the resource usage: peak memory usage and time elapsed, and th</w:t>
+        <w:t xml:space="preserve">The information collected includes the resource usage: peak </w:t>
+      </w:r>
+      <w:r>
+        <w:rPr>
+          <w:rFonts w:ascii="Times New Roman" w:eastAsia="Times New Roman" w:hAnsi="Times New Roman" w:cs="Times New Roman"/>
+          <w:sz w:val="22"/>
+          <w:szCs w:val="22"/>
+        </w:rPr>
+        <w:lastRenderedPageBreak/>
+        <w:t>memory usage and time elapsed, and th</w:t>
       </w:r>
       <w:r>
         <w:rPr>
@@ -4627,7 +4684,6 @@
                 <w:sz w:val="22"/>
                 <w:szCs w:val="22"/>
               </w:rPr>
-              <w:lastRenderedPageBreak/>
               <w:t>Number</w:t>
             </w:r>
           </w:p>
@@ -5943,7 +5999,6 @@
                 <w:sz w:val="22"/>
                 <w:szCs w:val="22"/>
               </w:rPr>
-              <w:lastRenderedPageBreak/>
               <w:t>Agent name</w:t>
             </w:r>
           </w:p>
@@ -6090,6 +6145,7 @@
     <w:p>
       <w:pPr>
         <w:pStyle w:val="Caption"/>
+        <w:jc w:val="center"/>
         <w:rPr>
           <w:rFonts w:ascii="Times New Roman" w:eastAsia="Times New Roman" w:hAnsi="Times New Roman" w:cs="Times New Roman"/>
           <w:sz w:val="20"/>
@@ -6128,14 +6184,16 @@
           <w:rFonts w:ascii="Times New Roman" w:eastAsia="Times New Roman" w:hAnsi="Times New Roman" w:cs="Times New Roman"/>
           <w:sz w:val="22"/>
           <w:szCs w:val="22"/>
-        </w:rPr>
-      </w:pPr>
-      <w:r>
-        <w:rPr>
-          <w:rFonts w:ascii="Times New Roman" w:eastAsia="Times New Roman" w:hAnsi="Times New Roman" w:cs="Times New Roman"/>
-          <w:sz w:val="22"/>
-          <w:szCs w:val="22"/>
-        </w:rPr>
+          <w:lang w:val="en-AU"/>
+        </w:rPr>
+      </w:pPr>
+      <w:r>
+        <w:rPr>
+          <w:rFonts w:ascii="Times New Roman" w:eastAsia="Times New Roman" w:hAnsi="Times New Roman" w:cs="Times New Roman"/>
+          <w:sz w:val="22"/>
+          <w:szCs w:val="22"/>
+        </w:rPr>
+        <w:lastRenderedPageBreak/>
         <w:t xml:space="preserve">The AB Agent with Cache </w:t>
       </w:r>
       <w:r>
@@ -6192,7 +6250,33 @@
           <w:sz w:val="22"/>
           <w:szCs w:val="22"/>
         </w:rPr>
-        <w:t>the time for the AB agent is significantly longer than AB Agent With Cache, which indicates a better performance while decreasing the time to think.</w:t>
+        <w:t xml:space="preserve">the time for the AB agent is significantly longer than AB Agent With Cache, which indicates a better performance while </w:t>
+      </w:r>
+      <w:r>
+        <w:rPr>
+          <w:rFonts w:ascii="Times New Roman" w:eastAsia="Times New Roman" w:hAnsi="Times New Roman" w:cs="Times New Roman"/>
+          <w:sz w:val="22"/>
+          <w:szCs w:val="22"/>
+        </w:rPr>
+        <w:t>able to utilize resources more effectively. In fact, AB Agent With Cache</w:t>
+      </w:r>
+      <w:r>
+        <w:rPr>
+          <w:rFonts w:ascii="Times New Roman" w:eastAsia="Times New Roman" w:hAnsi="Times New Roman" w:cs="Times New Roman"/>
+          <w:sz w:val="22"/>
+          <w:szCs w:val="22"/>
+          <w:lang w:val="vi-VN"/>
+        </w:rPr>
+        <w:t xml:space="preserve"> </w:t>
+      </w:r>
+      <w:r>
+        <w:rPr>
+          <w:rFonts w:ascii="Times New Roman" w:eastAsia="Times New Roman" w:hAnsi="Times New Roman" w:cs="Times New Roman"/>
+          <w:sz w:val="22"/>
+          <w:szCs w:val="22"/>
+          <w:lang w:val="en-AU"/>
+        </w:rPr>
+        <w:t>was able to think on average 120 seconds per game, allowing agent to look ahead deeper.</w:t>
       </w:r>
     </w:p>
     <w:p>
@@ -6676,7 +6760,16 @@
           <w:szCs w:val="22"/>
           <w:lang w:val="en-AU"/>
         </w:rPr>
-        <w:t xml:space="preserve"> as it allows the agent to gain more scores and therefore prune more nodes. Moreover, we </w:t>
+        <w:t xml:space="preserve"> as it allows the agent to gain more scores and </w:t>
+      </w:r>
+      <w:r>
+        <w:rPr>
+          <w:rFonts w:ascii="Times New Roman" w:eastAsia="Times New Roman" w:hAnsi="Times New Roman" w:cs="Times New Roman"/>
+          <w:sz w:val="22"/>
+          <w:szCs w:val="22"/>
+          <w:lang w:val="en-AU"/>
+        </w:rPr>
+        <w:t xml:space="preserve">therefore prune more nodes. Moreover, we </w:t>
       </w:r>
       <w:r>
         <w:rPr>
@@ -7645,6 +7738,7 @@
           <w:sz w:val="20"/>
           <w:szCs w:val="20"/>
         </w:rPr>
+        <w:lastRenderedPageBreak/>
         <w:t>Table</w:t>
       </w:r>
       <w:r>
@@ -8103,45 +8197,54 @@
     </w:p>
     <w:p>
       <w:pPr>
-        <w:pStyle w:val="NoSpacing"/>
-        <w:jc w:val="both"/>
-        <w:rPr>
-          <w:rFonts w:eastAsia="Times New Roman"/>
-          <w:lang w:val="en-AU"/>
-        </w:rPr>
-      </w:pPr>
-      <w:r>
-        <w:rPr>
-          <w:rFonts w:eastAsia="Times New Roman"/>
+        <w:rPr>
+          <w:rFonts w:ascii="Times New Roman" w:eastAsia="Times New Roman" w:hAnsi="Times New Roman" w:cs="Times New Roman"/>
+          <w:lang w:val="en-AU"/>
+        </w:rPr>
+      </w:pPr>
+      <w:r>
+        <w:rPr>
+          <w:rFonts w:ascii="Times New Roman" w:eastAsia="Times New Roman" w:hAnsi="Times New Roman" w:cs="Times New Roman"/>
           <w:lang w:val="en-AU"/>
         </w:rPr>
         <w:t xml:space="preserve">We created a </w:t>
       </w:r>
       <w:r>
         <w:rPr>
-          <w:rFonts w:eastAsia="Times New Roman"/>
+          <w:rFonts w:ascii="Times New Roman" w:eastAsia="Times New Roman" w:hAnsi="Times New Roman" w:cs="Times New Roman"/>
           <w:lang w:val="en-AU"/>
         </w:rPr>
         <w:t>new GameEnd data class, which we saved the agents names</w:t>
       </w:r>
       <w:r>
         <w:rPr>
-          <w:rFonts w:eastAsia="Times New Roman"/>
+          <w:rFonts w:ascii="Times New Roman" w:eastAsia="Times New Roman" w:hAnsi="Times New Roman" w:cs="Times New Roman"/>
           <w:lang w:val="en-AU"/>
         </w:rPr>
         <w:t>, remaining memory, time used, and the result of the playout.</w:t>
       </w:r>
       <w:r>
         <w:rPr>
-          <w:rFonts w:eastAsia="Times New Roman"/>
-          <w:lang w:val="en-AU"/>
-        </w:rPr>
-        <w:t xml:space="preserve"> Then we modified the _</w:t>
+          <w:rFonts w:ascii="Times New Roman" w:eastAsia="Times New Roman" w:hAnsi="Times New Roman" w:cs="Times New Roman"/>
+          <w:lang w:val="en-AU"/>
+        </w:rPr>
+        <w:t xml:space="preserve"> Then we modified the </w:t>
+      </w:r>
+      <w:r>
+        <w:rPr>
+          <w:rFonts w:ascii="Fira Code Retina" w:eastAsia="Times New Roman" w:hAnsi="Fira Code Retina" w:cs="Fira Code Retina"/>
+          <w:sz w:val="21"/>
+          <w:szCs w:val="21"/>
+          <w:lang w:val="en-AU"/>
+        </w:rPr>
+        <w:t>_</w:t>
       </w:r>
       <w:bookmarkStart w:id="5" w:name="_Int_kQgq5h8n"/>
       <w:r>
         <w:rPr>
-          <w:rFonts w:eastAsia="Times New Roman"/>
+          <w:rFonts w:ascii="Fira Code Retina" w:eastAsia="Times New Roman" w:hAnsi="Fira Code Retina" w:cs="Fira Code Retina"/>
+          <w:sz w:val="21"/>
+          <w:szCs w:val="21"/>
           <w:lang w:val="en-AU"/>
         </w:rPr>
         <w:t>run(</w:t>
@@ -8149,20 +8252,60 @@
       <w:bookmarkEnd w:id="5"/>
       <w:r>
         <w:rPr>
-          <w:rFonts w:eastAsia="Times New Roman"/>
-          <w:lang w:val="en-AU"/>
-        </w:rPr>
-        <w:t xml:space="preserve">) and </w:t>
-      </w:r>
-      <w:r>
+          <w:rFonts w:ascii="Fira Code Retina" w:eastAsia="Times New Roman" w:hAnsi="Fira Code Retina" w:cs="Fira Code Retina"/>
+          <w:sz w:val="21"/>
+          <w:szCs w:val="21"/>
+          <w:lang w:val="en-AU"/>
+        </w:rPr>
+        <w:t>)</w:t>
+      </w:r>
+      <w:r>
+        <w:rPr>
+          <w:rFonts w:ascii="Times New Roman" w:eastAsia="Times New Roman" w:hAnsi="Times New Roman" w:cs="Times New Roman"/>
+          <w:sz w:val="21"/>
+          <w:szCs w:val="21"/>
+          <w:lang w:val="en-AU"/>
+        </w:rPr>
+        <w:t xml:space="preserve"> </w:t>
+      </w:r>
+      <w:r>
+        <w:rPr>
+          <w:rFonts w:ascii="Times New Roman" w:eastAsia="Times New Roman" w:hAnsi="Times New Roman" w:cs="Times New Roman"/>
+          <w:lang w:val="en-AU"/>
+        </w:rPr>
+        <w:t xml:space="preserve">and </w:t>
+      </w:r>
+      <w:r>
+        <w:rPr>
+          <w:rFonts w:ascii="Fira Code Retina" w:eastAsia="Times New Roman" w:hAnsi="Fira Code Retina" w:cs="Fira Code Retina"/>
+          <w:sz w:val="21"/>
+          <w:szCs w:val="21"/>
+          <w:lang w:val="en-AU"/>
+        </w:rPr>
         <w:t>main()</w:t>
       </w:r>
       <w:r>
         <w:rPr>
-          <w:rFonts w:eastAsia="Times New Roman"/>
-          <w:lang w:val="en-AU"/>
-        </w:rPr>
-        <w:t xml:space="preserve"> methods accordingly to be compatible with the new GameEnd class.</w:t>
+          <w:rFonts w:ascii="Times New Roman" w:eastAsia="Times New Roman" w:hAnsi="Times New Roman" w:cs="Times New Roman"/>
+          <w:lang w:val="en-AU"/>
+        </w:rPr>
+        <w:t xml:space="preserve"> methods accordingly to be compatible with the new </w:t>
+      </w:r>
+      <w:r>
+        <w:rPr>
+          <w:rFonts w:ascii="Fira Code Retina" w:eastAsia="Times New Roman" w:hAnsi="Fira Code Retina" w:cs="Fira Code Retina"/>
+          <w:sz w:val="21"/>
+          <w:szCs w:val="21"/>
+          <w:lang w:val="en-AU"/>
+        </w:rPr>
+        <w:t>GameEnd</w:t>
+      </w:r>
+      <w:r>
+        <w:rPr>
+          <w:rFonts w:ascii="Times New Roman" w:eastAsia="Times New Roman" w:hAnsi="Times New Roman" w:cs="Times New Roman"/>
+          <w:lang w:val="en-AU"/>
+        </w:rPr>
+        <w:t xml:space="preserve"> class.</w:t>
       </w:r>
     </w:p>
     <w:p>
@@ -8190,7 +8333,23 @@
           <w:rFonts w:ascii="Times New Roman" w:eastAsia="Times New Roman" w:hAnsi="Times New Roman" w:cs="Times New Roman"/>
           <w:lang w:val="en-AU"/>
         </w:rPr>
-        <w:t xml:space="preserve">(evaluation.py) </w:t>
+        <w:t>(</w:t>
+      </w:r>
+      <w:r>
+        <w:rPr>
+          <w:rFonts w:ascii="Fira Code Retina" w:eastAsia="Times New Roman" w:hAnsi="Fira Code Retina" w:cs="Fira Code Retina"/>
+          <w:sz w:val="21"/>
+          <w:szCs w:val="21"/>
+          <w:lang w:val="en-AU"/>
+        </w:rPr>
+        <w:t>evaluation.py</w:t>
+      </w:r>
+      <w:r>
+        <w:rPr>
+          <w:rFonts w:ascii="Times New Roman" w:eastAsia="Times New Roman" w:hAnsi="Times New Roman" w:cs="Times New Roman"/>
+          <w:lang w:val="en-AU"/>
+        </w:rPr>
+        <w:t xml:space="preserve">) </w:t>
       </w:r>
       <w:r>
         <w:rPr>
@@ -8267,7 +8426,23 @@
           <w:rFonts w:ascii="Times New Roman" w:eastAsia="Times New Roman" w:hAnsi="Times New Roman" w:cs="Times New Roman"/>
           <w:lang w:val="en-AU"/>
         </w:rPr>
-        <w:t>We created a Jupiter notebook (notebook.ipynb) which we used Pandas to analyse the data and extract information.</w:t>
+        <w:t>We created a Jupiter notebook (</w:t>
+      </w:r>
+      <w:r>
+        <w:rPr>
+          <w:rFonts w:ascii="Fira Code Retina" w:eastAsia="Times New Roman" w:hAnsi="Fira Code Retina" w:cs="Fira Code Retina"/>
+          <w:sz w:val="21"/>
+          <w:szCs w:val="21"/>
+          <w:lang w:val="en-AU"/>
+        </w:rPr>
+        <w:t>notebook.ipynb</w:t>
+      </w:r>
+      <w:r>
+        <w:rPr>
+          <w:rFonts w:ascii="Times New Roman" w:eastAsia="Times New Roman" w:hAnsi="Times New Roman" w:cs="Times New Roman"/>
+          <w:lang w:val="en-AU"/>
+        </w:rPr>
+        <w:t>) which we used Pandas to analyse the data and extract information.</w:t>
       </w:r>
     </w:p>
     <w:p>
@@ -8363,6 +8538,7 @@
           <w:bCs/>
           <w:sz w:val="24"/>
           <w:szCs w:val="24"/>
+          <w:lang w:val="en-AU"/>
         </w:rPr>
       </w:pPr>
       <w:r>
@@ -8372,6 +8548,7 @@
           <w:sz w:val="24"/>
           <w:szCs w:val="24"/>
         </w:rPr>
+        <w:lastRenderedPageBreak/>
         <w:t>References</w:t>
       </w:r>
     </w:p>
@@ -8386,7 +8563,23 @@
           <w:i/>
           <w:iCs/>
         </w:rPr>
-        <w:t>Alpha-Beta - Chessprogramming wiki</w:t>
+        <w:t xml:space="preserve">Alpha-Beta - </w:t>
+      </w:r>
+      <w:proofErr w:type="spellStart"/>
+      <w:r>
+        <w:rPr>
+          <w:i/>
+          <w:iCs/>
+        </w:rPr>
+        <w:t>Chessprogramming</w:t>
+      </w:r>
+      <w:proofErr w:type="spellEnd"/>
+      <w:r>
+        <w:rPr>
+          <w:i/>
+          <w:iCs/>
+        </w:rPr>
+        <w:t xml:space="preserve"> wiki</w:t>
       </w:r>
       <w:r>
         <w:t>. (2010). Chessprogramming.org. https://www.chessprogramming.org/Alpha-Beta</w:t>
@@ -11798,7 +11991,7 @@
 </file>
 
 <file path=customXml/itemProps1.xml><?xml version="1.0" encoding="utf-8"?>
-<ds:datastoreItem xmlns:ds="http://schemas.openxmlformats.org/officeDocument/2006/customXml" ds:itemID="{08ECC7C5-36E6-9D4B-9916-06B272144F36}">
+<ds:datastoreItem xmlns:ds="http://schemas.openxmlformats.org/officeDocument/2006/customXml" ds:itemID="{35F1C8DE-FD47-D946-8D24-F920A57CEFF8}">
   <ds:schemaRefs>
     <ds:schemaRef ds:uri="http://schemas.openxmlformats.org/officeDocument/2006/bibliography"/>
   </ds:schemaRefs>

</xml_diff>